<commit_message>
small updates to proposal rubric
</commit_message>
<xml_diff>
--- a/assignments/project/proposal-rubric.docx
+++ b/assignments/project/proposal-rubric.docx
@@ -778,17 +778,7 @@
                 <w:sz w:val="20"/>
                 <w:szCs w:val="20"/>
               </w:rPr>
-              <w:t xml:space="preserve">Research question is reasonably clear and focused, but may be too simple, too complex, or </w:t>
-            </w:r>
-            <w:bookmarkStart w:id="0" w:name="_GoBack"/>
-            <w:bookmarkEnd w:id="0"/>
-            <w:r>
-              <w:rPr>
-                <w:rFonts w:ascii="Garamond" w:hAnsi="Garamond"/>
-                <w:sz w:val="20"/>
-                <w:szCs w:val="20"/>
-              </w:rPr>
-              <w:t>too verbose.</w:t>
+              <w:t>Research question is reasonably clear and focused, but may be too simple, too complex, or too verbose.</w:t>
             </w:r>
           </w:p>
           <w:p>
@@ -898,6 +888,98 @@
               </w:rPr>
             </w:pPr>
           </w:p>
+          <w:p>
+            <w:pPr>
+              <w:cnfStyle w:val="000000000000" w:firstRow="0" w:lastRow="0" w:firstColumn="0" w:lastColumn="0" w:oddVBand="0" w:evenVBand="0" w:oddHBand="0" w:evenHBand="0" w:firstRowFirstColumn="0" w:firstRowLastColumn="0" w:lastRowFirstColumn="0" w:lastRowLastColumn="0"/>
+              <w:rPr>
+                <w:rFonts w:ascii="Garamond" w:hAnsi="Garamond"/>
+                <w:sz w:val="20"/>
+                <w:szCs w:val="20"/>
+              </w:rPr>
+            </w:pPr>
+          </w:p>
+          <w:p>
+            <w:pPr>
+              <w:cnfStyle w:val="000000000000" w:firstRow="0" w:lastRow="0" w:firstColumn="0" w:lastColumn="0" w:oddVBand="0" w:evenVBand="0" w:oddHBand="0" w:evenHBand="0" w:firstRowFirstColumn="0" w:firstRowLastColumn="0" w:lastRowFirstColumn="0" w:lastRowLastColumn="0"/>
+              <w:rPr>
+                <w:rFonts w:ascii="Garamond" w:hAnsi="Garamond"/>
+                <w:sz w:val="20"/>
+                <w:szCs w:val="20"/>
+              </w:rPr>
+            </w:pPr>
+          </w:p>
+          <w:p>
+            <w:pPr>
+              <w:cnfStyle w:val="000000000000" w:firstRow="0" w:lastRow="0" w:firstColumn="0" w:lastColumn="0" w:oddVBand="0" w:evenVBand="0" w:oddHBand="0" w:evenHBand="0" w:firstRowFirstColumn="0" w:firstRowLastColumn="0" w:lastRowFirstColumn="0" w:lastRowLastColumn="0"/>
+              <w:rPr>
+                <w:rFonts w:ascii="Garamond" w:hAnsi="Garamond"/>
+                <w:sz w:val="20"/>
+                <w:szCs w:val="20"/>
+              </w:rPr>
+            </w:pPr>
+          </w:p>
+          <w:p>
+            <w:pPr>
+              <w:cnfStyle w:val="000000000000" w:firstRow="0" w:lastRow="0" w:firstColumn="0" w:lastColumn="0" w:oddVBand="0" w:evenVBand="0" w:oddHBand="0" w:evenHBand="0" w:firstRowFirstColumn="0" w:firstRowLastColumn="0" w:lastRowFirstColumn="0" w:lastRowLastColumn="0"/>
+              <w:rPr>
+                <w:rFonts w:ascii="Garamond" w:hAnsi="Garamond"/>
+                <w:sz w:val="20"/>
+                <w:szCs w:val="20"/>
+              </w:rPr>
+            </w:pPr>
+          </w:p>
+          <w:p>
+            <w:pPr>
+              <w:cnfStyle w:val="000000000000" w:firstRow="0" w:lastRow="0" w:firstColumn="0" w:lastColumn="0" w:oddVBand="0" w:evenVBand="0" w:oddHBand="0" w:evenHBand="0" w:firstRowFirstColumn="0" w:firstRowLastColumn="0" w:lastRowFirstColumn="0" w:lastRowLastColumn="0"/>
+              <w:rPr>
+                <w:rFonts w:ascii="Garamond" w:hAnsi="Garamond"/>
+                <w:sz w:val="20"/>
+                <w:szCs w:val="20"/>
+              </w:rPr>
+            </w:pPr>
+          </w:p>
+          <w:p>
+            <w:pPr>
+              <w:cnfStyle w:val="000000000000" w:firstRow="0" w:lastRow="0" w:firstColumn="0" w:lastColumn="0" w:oddVBand="0" w:evenVBand="0" w:oddHBand="0" w:evenHBand="0" w:firstRowFirstColumn="0" w:firstRowLastColumn="0" w:lastRowFirstColumn="0" w:lastRowLastColumn="0"/>
+              <w:rPr>
+                <w:rFonts w:ascii="Garamond" w:hAnsi="Garamond"/>
+                <w:sz w:val="20"/>
+                <w:szCs w:val="20"/>
+              </w:rPr>
+            </w:pPr>
+            <w:bookmarkStart w:id="0" w:name="_GoBack"/>
+            <w:bookmarkEnd w:id="0"/>
+          </w:p>
+          <w:p>
+            <w:pPr>
+              <w:cnfStyle w:val="000000000000" w:firstRow="0" w:lastRow="0" w:firstColumn="0" w:lastColumn="0" w:oddVBand="0" w:evenVBand="0" w:oddHBand="0" w:evenHBand="0" w:firstRowFirstColumn="0" w:firstRowLastColumn="0" w:lastRowFirstColumn="0" w:lastRowLastColumn="0"/>
+              <w:rPr>
+                <w:rFonts w:ascii="Garamond" w:hAnsi="Garamond"/>
+                <w:sz w:val="20"/>
+                <w:szCs w:val="20"/>
+              </w:rPr>
+            </w:pPr>
+          </w:p>
+          <w:p>
+            <w:pPr>
+              <w:cnfStyle w:val="000000000000" w:firstRow="0" w:lastRow="0" w:firstColumn="0" w:lastColumn="0" w:oddVBand="0" w:evenVBand="0" w:oddHBand="0" w:evenHBand="0" w:firstRowFirstColumn="0" w:firstRowLastColumn="0" w:lastRowFirstColumn="0" w:lastRowLastColumn="0"/>
+              <w:rPr>
+                <w:rFonts w:ascii="Garamond" w:hAnsi="Garamond"/>
+                <w:sz w:val="20"/>
+                <w:szCs w:val="20"/>
+              </w:rPr>
+            </w:pPr>
+          </w:p>
+          <w:p>
+            <w:pPr>
+              <w:cnfStyle w:val="000000000000" w:firstRow="0" w:lastRow="0" w:firstColumn="0" w:lastColumn="0" w:oddVBand="0" w:evenVBand="0" w:oddHBand="0" w:evenHBand="0" w:firstRowFirstColumn="0" w:firstRowLastColumn="0" w:lastRowFirstColumn="0" w:lastRowLastColumn="0"/>
+              <w:rPr>
+                <w:rFonts w:ascii="Garamond" w:hAnsi="Garamond"/>
+                <w:sz w:val="20"/>
+                <w:szCs w:val="20"/>
+              </w:rPr>
+            </w:pPr>
+          </w:p>
         </w:tc>
       </w:tr>
       <w:tr>
@@ -1396,6 +1478,106 @@
               </w:rPr>
             </w:pPr>
           </w:p>
+          <w:p>
+            <w:pPr>
+              <w:cnfStyle w:val="000000000000" w:firstRow="0" w:lastRow="0" w:firstColumn="0" w:lastColumn="0" w:oddVBand="0" w:evenVBand="0" w:oddHBand="0" w:evenHBand="0" w:firstRowFirstColumn="0" w:firstRowLastColumn="0" w:lastRowFirstColumn="0" w:lastRowLastColumn="0"/>
+              <w:rPr>
+                <w:rFonts w:ascii="Garamond" w:hAnsi="Garamond"/>
+                <w:sz w:val="20"/>
+                <w:szCs w:val="20"/>
+              </w:rPr>
+            </w:pPr>
+          </w:p>
+          <w:p>
+            <w:pPr>
+              <w:cnfStyle w:val="000000000000" w:firstRow="0" w:lastRow="0" w:firstColumn="0" w:lastColumn="0" w:oddVBand="0" w:evenVBand="0" w:oddHBand="0" w:evenHBand="0" w:firstRowFirstColumn="0" w:firstRowLastColumn="0" w:lastRowFirstColumn="0" w:lastRowLastColumn="0"/>
+              <w:rPr>
+                <w:rFonts w:ascii="Garamond" w:hAnsi="Garamond"/>
+                <w:sz w:val="20"/>
+                <w:szCs w:val="20"/>
+              </w:rPr>
+            </w:pPr>
+          </w:p>
+          <w:p>
+            <w:pPr>
+              <w:cnfStyle w:val="000000000000" w:firstRow="0" w:lastRow="0" w:firstColumn="0" w:lastColumn="0" w:oddVBand="0" w:evenVBand="0" w:oddHBand="0" w:evenHBand="0" w:firstRowFirstColumn="0" w:firstRowLastColumn="0" w:lastRowFirstColumn="0" w:lastRowLastColumn="0"/>
+              <w:rPr>
+                <w:rFonts w:ascii="Garamond" w:hAnsi="Garamond"/>
+                <w:sz w:val="20"/>
+                <w:szCs w:val="20"/>
+              </w:rPr>
+            </w:pPr>
+          </w:p>
+          <w:p>
+            <w:pPr>
+              <w:cnfStyle w:val="000000000000" w:firstRow="0" w:lastRow="0" w:firstColumn="0" w:lastColumn="0" w:oddVBand="0" w:evenVBand="0" w:oddHBand="0" w:evenHBand="0" w:firstRowFirstColumn="0" w:firstRowLastColumn="0" w:lastRowFirstColumn="0" w:lastRowLastColumn="0"/>
+              <w:rPr>
+                <w:rFonts w:ascii="Garamond" w:hAnsi="Garamond"/>
+                <w:sz w:val="20"/>
+                <w:szCs w:val="20"/>
+              </w:rPr>
+            </w:pPr>
+          </w:p>
+          <w:p>
+            <w:pPr>
+              <w:cnfStyle w:val="000000000000" w:firstRow="0" w:lastRow="0" w:firstColumn="0" w:lastColumn="0" w:oddVBand="0" w:evenVBand="0" w:oddHBand="0" w:evenHBand="0" w:firstRowFirstColumn="0" w:firstRowLastColumn="0" w:lastRowFirstColumn="0" w:lastRowLastColumn="0"/>
+              <w:rPr>
+                <w:rFonts w:ascii="Garamond" w:hAnsi="Garamond"/>
+                <w:sz w:val="20"/>
+                <w:szCs w:val="20"/>
+              </w:rPr>
+            </w:pPr>
+          </w:p>
+          <w:p>
+            <w:pPr>
+              <w:cnfStyle w:val="000000000000" w:firstRow="0" w:lastRow="0" w:firstColumn="0" w:lastColumn="0" w:oddVBand="0" w:evenVBand="0" w:oddHBand="0" w:evenHBand="0" w:firstRowFirstColumn="0" w:firstRowLastColumn="0" w:lastRowFirstColumn="0" w:lastRowLastColumn="0"/>
+              <w:rPr>
+                <w:rFonts w:ascii="Garamond" w:hAnsi="Garamond"/>
+                <w:sz w:val="20"/>
+                <w:szCs w:val="20"/>
+              </w:rPr>
+            </w:pPr>
+          </w:p>
+          <w:p>
+            <w:pPr>
+              <w:cnfStyle w:val="000000000000" w:firstRow="0" w:lastRow="0" w:firstColumn="0" w:lastColumn="0" w:oddVBand="0" w:evenVBand="0" w:oddHBand="0" w:evenHBand="0" w:firstRowFirstColumn="0" w:firstRowLastColumn="0" w:lastRowFirstColumn="0" w:lastRowLastColumn="0"/>
+              <w:rPr>
+                <w:rFonts w:ascii="Garamond" w:hAnsi="Garamond"/>
+                <w:sz w:val="20"/>
+                <w:szCs w:val="20"/>
+              </w:rPr>
+            </w:pPr>
+          </w:p>
+          <w:p>
+            <w:pPr>
+              <w:cnfStyle w:val="000000000000" w:firstRow="0" w:lastRow="0" w:firstColumn="0" w:lastColumn="0" w:oddVBand="0" w:evenVBand="0" w:oddHBand="0" w:evenHBand="0" w:firstRowFirstColumn="0" w:firstRowLastColumn="0" w:lastRowFirstColumn="0" w:lastRowLastColumn="0"/>
+              <w:rPr>
+                <w:rFonts w:ascii="Garamond" w:hAnsi="Garamond"/>
+                <w:sz w:val="20"/>
+                <w:szCs w:val="20"/>
+              </w:rPr>
+            </w:pPr>
+          </w:p>
+          <w:p>
+            <w:pPr>
+              <w:cnfStyle w:val="000000000000" w:firstRow="0" w:lastRow="0" w:firstColumn="0" w:lastColumn="0" w:oddVBand="0" w:evenVBand="0" w:oddHBand="0" w:evenHBand="0" w:firstRowFirstColumn="0" w:firstRowLastColumn="0" w:lastRowFirstColumn="0" w:lastRowLastColumn="0"/>
+              <w:rPr>
+                <w:rFonts w:ascii="Garamond" w:hAnsi="Garamond"/>
+                <w:sz w:val="20"/>
+                <w:szCs w:val="20"/>
+              </w:rPr>
+            </w:pPr>
+          </w:p>
+          <w:p>
+            <w:pPr>
+              <w:cnfStyle w:val="000000000000" w:firstRow="0" w:lastRow="0" w:firstColumn="0" w:lastColumn="0" w:oddVBand="0" w:evenVBand="0" w:oddHBand="0" w:evenHBand="0" w:firstRowFirstColumn="0" w:firstRowLastColumn="0" w:lastRowFirstColumn="0" w:lastRowLastColumn="0"/>
+              <w:rPr>
+                <w:rFonts w:ascii="Garamond" w:hAnsi="Garamond"/>
+                <w:sz w:val="20"/>
+                <w:szCs w:val="20"/>
+              </w:rPr>
+            </w:pPr>
+          </w:p>
         </w:tc>
       </w:tr>
       <w:tr>
@@ -1672,15 +1854,7 @@
                 <w:sz w:val="20"/>
                 <w:szCs w:val="20"/>
               </w:rPr>
-              <w:t xml:space="preserve">etailed description of two </w:t>
-            </w:r>
-            <w:r>
-              <w:rPr>
-                <w:rFonts w:ascii="Garamond" w:hAnsi="Garamond"/>
-                <w:sz w:val="20"/>
-                <w:szCs w:val="20"/>
-              </w:rPr>
-              <w:t>expected relationships.</w:t>
+              <w:t>etailed description of two expected relationships.</w:t>
             </w:r>
           </w:p>
           <w:p>
@@ -1739,6 +1913,26 @@
               <w:t>Detailed discussion of how chosen variables will inform research questions.</w:t>
             </w:r>
           </w:p>
+          <w:p>
+            <w:pPr>
+              <w:cnfStyle w:val="000000000000" w:firstRow="0" w:lastRow="0" w:firstColumn="0" w:lastColumn="0" w:oddVBand="0" w:evenVBand="0" w:oddHBand="0" w:evenHBand="0" w:firstRowFirstColumn="0" w:firstRowLastColumn="0" w:lastRowFirstColumn="0" w:lastRowLastColumn="0"/>
+              <w:rPr>
+                <w:rFonts w:ascii="Garamond" w:hAnsi="Garamond"/>
+                <w:sz w:val="20"/>
+                <w:szCs w:val="20"/>
+              </w:rPr>
+            </w:pPr>
+          </w:p>
+          <w:p>
+            <w:pPr>
+              <w:cnfStyle w:val="000000000000" w:firstRow="0" w:lastRow="0" w:firstColumn="0" w:lastColumn="0" w:oddVBand="0" w:evenVBand="0" w:oddHBand="0" w:evenHBand="0" w:firstRowFirstColumn="0" w:firstRowLastColumn="0" w:lastRowFirstColumn="0" w:lastRowLastColumn="0"/>
+              <w:rPr>
+                <w:rFonts w:ascii="Garamond" w:hAnsi="Garamond"/>
+                <w:sz w:val="20"/>
+                <w:szCs w:val="20"/>
+              </w:rPr>
+            </w:pPr>
+          </w:p>
         </w:tc>
         <w:tc>
           <w:tcPr>
@@ -1792,55 +1986,7 @@
                 <w:sz w:val="20"/>
                 <w:szCs w:val="20"/>
               </w:rPr>
-              <w:t xml:space="preserve">Minimal description of two expected </w:t>
-            </w:r>
-            <w:r>
-              <w:rPr>
-                <w:rFonts w:ascii="Garamond" w:hAnsi="Garamond"/>
-                <w:sz w:val="20"/>
-                <w:szCs w:val="20"/>
-              </w:rPr>
-              <w:t>variable</w:t>
-            </w:r>
-            <w:r>
-              <w:rPr>
-                <w:rFonts w:ascii="Garamond" w:hAnsi="Garamond"/>
-                <w:sz w:val="20"/>
-                <w:szCs w:val="20"/>
-              </w:rPr>
-              <w:t>s</w:t>
-            </w:r>
-            <w:r>
-              <w:rPr>
-                <w:rFonts w:ascii="Garamond" w:hAnsi="Garamond"/>
-                <w:sz w:val="20"/>
-                <w:szCs w:val="20"/>
-              </w:rPr>
-              <w:t>, relationship</w:t>
-            </w:r>
-            <w:r>
-              <w:rPr>
-                <w:rFonts w:ascii="Garamond" w:hAnsi="Garamond"/>
-                <w:sz w:val="20"/>
-                <w:szCs w:val="20"/>
-              </w:rPr>
-              <w:t>s</w:t>
-            </w:r>
-            <w:r>
-              <w:rPr>
-                <w:rFonts w:ascii="Garamond" w:hAnsi="Garamond"/>
-                <w:sz w:val="20"/>
-                <w:szCs w:val="20"/>
-              </w:rPr>
-              <w:t>, or chart</w:t>
-            </w:r>
-            <w:r>
-              <w:rPr>
-                <w:rFonts w:ascii="Garamond" w:hAnsi="Garamond"/>
-                <w:sz w:val="20"/>
-                <w:szCs w:val="20"/>
-              </w:rPr>
-              <w:t>s.</w:t>
+              <w:t>Minimal description of two expected variables, relationships, or charts.</w:t>
             </w:r>
           </w:p>
           <w:p>
@@ -2045,7 +2191,6 @@
                 <w:szCs w:val="20"/>
               </w:rPr>
             </w:pPr>
-            <w:proofErr w:type="gramStart"/>
             <w:r>
               <w:rPr>
                 <w:rFonts w:ascii="Garamond" w:hAnsi="Garamond"/>
@@ -2075,7 +2220,6 @@
               </w:rPr>
               <w:t>:</w:t>
             </w:r>
-            <w:proofErr w:type="gramEnd"/>
           </w:p>
         </w:tc>
         <w:tc>
@@ -2201,7 +2345,6 @@
       </w:rPr>
       <w:t>Proposal</w:t>
     </w:r>
-    <w:proofErr w:type="gramStart"/>
     <w:r>
       <w:rPr>
         <w:rFonts w:ascii="Garamond" w:hAnsi="Garamond"/>
@@ -2209,7 +2352,6 @@
       <w:tab/>
       <w:t xml:space="preserve">  [</w:t>
     </w:r>
-    <w:proofErr w:type="gramEnd"/>
     <w:r>
       <w:rPr>
         <w:rFonts w:ascii="Garamond" w:hAnsi="Garamond"/>
@@ -3082,7 +3224,7 @@
     </w:rPrDefault>
     <w:pPrDefault/>
   </w:docDefaults>
-  <w:latentStyles w:defLockedState="0" w:defUIPriority="99" w:defSemiHidden="0" w:defUnhideWhenUsed="0" w:defQFormat="0" w:count="376">
+  <w:latentStyles w:defLockedState="0" w:defUIPriority="99" w:defSemiHidden="0" w:defUnhideWhenUsed="0" w:defQFormat="0" w:count="375">
     <w:lsdException w:name="Normal" w:uiPriority="0" w:qFormat="1"/>
     <w:lsdException w:name="heading 1" w:uiPriority="9" w:qFormat="1"/>
     <w:lsdException w:name="heading 2" w:semiHidden="1" w:uiPriority="9" w:unhideWhenUsed="1" w:qFormat="1"/>

</xml_diff>